<commit_message>
Changed the HTML for the site.2
</commit_message>
<xml_diff>
--- a/Steps.docx
+++ b/Steps.docx
@@ -5141,95 +5141,647 @@
           </w:tcPr>
           <w:p>
             <w:pPr>
-              <w:rPr>
-                <w:rFonts w:ascii="Times New Roman" w:hAnsi="Times New Roman" w:cs="Times New Roman"/>
-                <w:lang w:val="en-US"/>
-              </w:rPr>
-            </w:pPr>
+              <w:pStyle w:val="HTML"/>
+              <w:shd w:val="clear" w:color="auto" w:fill="F7F7F7"/>
+              <w:wordWrap w:val="0"/>
+              <w:rPr>
+                <w:rFonts w:ascii="Consolas" w:hAnsi="Consolas"/>
+                <w:color w:val="333333"/>
+                <w:spacing w:val="3"/>
+                <w:sz w:val="24"/>
+                <w:szCs w:val="24"/>
+                <w:lang w:val="en-US"/>
+              </w:rPr>
+            </w:pPr>
+            <w:proofErr w:type="spellStart"/>
+            <w:r>
+              <w:rPr>
+                <w:rStyle w:val="HTML1"/>
+                <w:rFonts w:ascii="Consolas" w:hAnsi="Consolas"/>
+                <w:color w:val="333333"/>
+                <w:spacing w:val="3"/>
+                <w:bdr w:val="none" w:sz="0" w:space="0" w:color="auto" w:frame="1"/>
+                <w:lang w:val="en-US"/>
+              </w:rPr>
+              <w:t>git</w:t>
+            </w:r>
+            <w:proofErr w:type="spellEnd"/>
+            <w:r>
+              <w:rPr>
+                <w:rStyle w:val="HTML1"/>
+                <w:rFonts w:ascii="Consolas" w:hAnsi="Consolas"/>
+                <w:color w:val="333333"/>
+                <w:spacing w:val="3"/>
+                <w:bdr w:val="none" w:sz="0" w:space="0" w:color="auto" w:frame="1"/>
+                <w:lang w:val="en-US"/>
+              </w:rPr>
+              <w:t xml:space="preserve"> status</w:t>
+            </w:r>
+          </w:p>
+          <w:p>
+            <w:pPr>
+              <w:pStyle w:val="HTML"/>
+              <w:shd w:val="clear" w:color="auto" w:fill="F7F7F7"/>
+              <w:wordWrap w:val="0"/>
+              <w:rPr>
+                <w:rFonts w:ascii="Consolas" w:hAnsi="Consolas"/>
+                <w:color w:val="333333"/>
+                <w:spacing w:val="3"/>
+                <w:sz w:val="24"/>
+                <w:szCs w:val="24"/>
+                <w:lang w:val="en-US"/>
+              </w:rPr>
+            </w:pPr>
+            <w:proofErr w:type="spellStart"/>
+            <w:proofErr w:type="gramStart"/>
+            <w:r>
+              <w:rPr>
+                <w:rStyle w:val="HTML1"/>
+                <w:rFonts w:ascii="Consolas" w:hAnsi="Consolas"/>
+                <w:color w:val="333333"/>
+                <w:spacing w:val="3"/>
+                <w:bdr w:val="none" w:sz="0" w:space="0" w:color="auto" w:frame="1"/>
+                <w:lang w:val="en-US"/>
+              </w:rPr>
+              <w:t>git</w:t>
+            </w:r>
+            <w:proofErr w:type="spellEnd"/>
+            <w:proofErr w:type="gramEnd"/>
+            <w:r>
+              <w:rPr>
+                <w:rStyle w:val="HTML1"/>
+                <w:rFonts w:ascii="Consolas" w:hAnsi="Consolas"/>
+                <w:color w:val="333333"/>
+                <w:spacing w:val="3"/>
+                <w:bdr w:val="none" w:sz="0" w:space="0" w:color="auto" w:frame="1"/>
+                <w:lang w:val="en-US"/>
+              </w:rPr>
+              <w:t xml:space="preserve"> add --all .</w:t>
+            </w:r>
+          </w:p>
+          <w:p>
+            <w:pPr>
+              <w:pStyle w:val="HTML"/>
+              <w:shd w:val="clear" w:color="auto" w:fill="F7F7F7"/>
+              <w:wordWrap w:val="0"/>
+              <w:rPr>
+                <w:rFonts w:ascii="Consolas" w:hAnsi="Consolas"/>
+                <w:color w:val="333333"/>
+                <w:spacing w:val="3"/>
+                <w:sz w:val="24"/>
+                <w:szCs w:val="24"/>
+                <w:lang w:val="en-US"/>
+              </w:rPr>
+            </w:pPr>
+            <w:proofErr w:type="spellStart"/>
+            <w:r>
+              <w:rPr>
+                <w:rStyle w:val="HTML1"/>
+                <w:rFonts w:ascii="Consolas" w:hAnsi="Consolas"/>
+                <w:color w:val="333333"/>
+                <w:spacing w:val="3"/>
+                <w:bdr w:val="none" w:sz="0" w:space="0" w:color="auto" w:frame="1"/>
+                <w:lang w:val="en-US"/>
+              </w:rPr>
+              <w:t>git</w:t>
+            </w:r>
+            <w:proofErr w:type="spellEnd"/>
+            <w:r>
+              <w:rPr>
+                <w:rStyle w:val="HTML1"/>
+                <w:rFonts w:ascii="Consolas" w:hAnsi="Consolas"/>
+                <w:color w:val="333333"/>
+                <w:spacing w:val="3"/>
+                <w:bdr w:val="none" w:sz="0" w:space="0" w:color="auto" w:frame="1"/>
+                <w:lang w:val="en-US"/>
+              </w:rPr>
+              <w:t xml:space="preserve"> status</w:t>
+            </w:r>
+          </w:p>
+          <w:p>
+            <w:pPr>
+              <w:pStyle w:val="HTML"/>
+              <w:shd w:val="clear" w:color="auto" w:fill="F7F7F7"/>
+              <w:wordWrap w:val="0"/>
+              <w:rPr>
+                <w:rFonts w:ascii="Consolas" w:hAnsi="Consolas"/>
+                <w:color w:val="333333"/>
+                <w:spacing w:val="3"/>
+                <w:sz w:val="24"/>
+                <w:szCs w:val="24"/>
+                <w:lang w:val="en-US"/>
+              </w:rPr>
+            </w:pPr>
+            <w:proofErr w:type="spellStart"/>
+            <w:proofErr w:type="gramStart"/>
+            <w:r>
+              <w:rPr>
+                <w:rStyle w:val="HTML1"/>
+                <w:rFonts w:ascii="Consolas" w:hAnsi="Consolas"/>
+                <w:color w:val="333333"/>
+                <w:spacing w:val="3"/>
+                <w:bdr w:val="none" w:sz="0" w:space="0" w:color="auto" w:frame="1"/>
+                <w:lang w:val="en-US"/>
+              </w:rPr>
+              <w:t>git</w:t>
+            </w:r>
+            <w:proofErr w:type="spellEnd"/>
+            <w:proofErr w:type="gramEnd"/>
+            <w:r>
+              <w:rPr>
+                <w:rStyle w:val="HTML1"/>
+                <w:rFonts w:ascii="Consolas" w:hAnsi="Consolas"/>
+                <w:color w:val="333333"/>
+                <w:spacing w:val="3"/>
+                <w:bdr w:val="none" w:sz="0" w:space="0" w:color="auto" w:frame="1"/>
+                <w:lang w:val="en-US"/>
+              </w:rPr>
+              <w:t xml:space="preserve"> commit -m "Changed the HTML for the site."</w:t>
+            </w:r>
+          </w:p>
+          <w:p>
+            <w:pPr>
+              <w:pStyle w:val="HTML"/>
+              <w:shd w:val="clear" w:color="auto" w:fill="F7F7F7"/>
+              <w:wordWrap w:val="0"/>
+              <w:rPr>
+                <w:rFonts w:ascii="Consolas" w:hAnsi="Consolas"/>
+                <w:color w:val="333333"/>
+                <w:spacing w:val="3"/>
+                <w:sz w:val="24"/>
+                <w:szCs w:val="24"/>
+              </w:rPr>
+            </w:pPr>
+            <w:proofErr w:type="spellStart"/>
+            <w:r>
+              <w:rPr>
+                <w:rStyle w:val="HTML1"/>
+                <w:rFonts w:ascii="Consolas" w:hAnsi="Consolas"/>
+                <w:color w:val="333333"/>
+                <w:spacing w:val="3"/>
+                <w:bdr w:val="none" w:sz="0" w:space="0" w:color="auto" w:frame="1"/>
+              </w:rPr>
+              <w:t>git</w:t>
+            </w:r>
+            <w:proofErr w:type="spellEnd"/>
+            <w:r>
+              <w:rPr>
+                <w:rStyle w:val="HTML1"/>
+                <w:rFonts w:ascii="Consolas" w:hAnsi="Consolas"/>
+                <w:color w:val="333333"/>
+                <w:spacing w:val="3"/>
+                <w:bdr w:val="none" w:sz="0" w:space="0" w:color="auto" w:frame="1"/>
+              </w:rPr>
+              <w:t xml:space="preserve"> </w:t>
+            </w:r>
+            <w:proofErr w:type="spellStart"/>
+            <w:r>
+              <w:rPr>
+                <w:rStyle w:val="HTML1"/>
+                <w:rFonts w:ascii="Consolas" w:hAnsi="Consolas"/>
+                <w:color w:val="333333"/>
+                <w:spacing w:val="3"/>
+                <w:bdr w:val="none" w:sz="0" w:space="0" w:color="auto" w:frame="1"/>
+              </w:rPr>
+              <w:t>push</w:t>
+            </w:r>
+            <w:proofErr w:type="spellEnd"/>
+          </w:p>
+          <w:p>
+            <w:pPr>
+              <w:numPr>
+                <w:ilvl w:val="0"/>
+                <w:numId w:val="3"/>
+              </w:numPr>
+              <w:shd w:val="clear" w:color="auto" w:fill="FFFFFF"/>
+              <w:spacing w:before="100" w:beforeAutospacing="1" w:after="100" w:afterAutospacing="1"/>
+              <w:ind w:left="0"/>
+              <w:rPr>
+                <w:rFonts w:ascii="Helvetica" w:hAnsi="Helvetica" w:cs="Helvetica"/>
+                <w:color w:val="333333"/>
+                <w:spacing w:val="3"/>
+              </w:rPr>
+            </w:pPr>
+            <w:r>
+              <w:rPr>
+                <w:rFonts w:ascii="Helvetica" w:hAnsi="Helvetica" w:cs="Helvetica"/>
+                <w:color w:val="333333"/>
+                <w:spacing w:val="3"/>
+              </w:rPr>
+              <w:t>Открой вкладку </w:t>
+            </w:r>
+            <w:hyperlink r:id="rId15" w:tgtFrame="_blank" w:history="1">
+              <w:r>
+                <w:rPr>
+                  <w:rStyle w:val="a4"/>
+                  <w:rFonts w:ascii="Helvetica" w:hAnsi="Helvetica" w:cs="Helvetica"/>
+                  <w:color w:val="4183C4"/>
+                  <w:spacing w:val="3"/>
+                </w:rPr>
+                <w:t>"терминалы"</w:t>
+              </w:r>
+            </w:hyperlink>
+            <w:r>
+              <w:rPr>
+                <w:rFonts w:ascii="Helvetica" w:hAnsi="Helvetica" w:cs="Helvetica"/>
+                <w:color w:val="333333"/>
+                <w:spacing w:val="3"/>
+              </w:rPr>
+              <w:t xml:space="preserve"> на </w:t>
+            </w:r>
+            <w:proofErr w:type="spellStart"/>
+            <w:r>
+              <w:rPr>
+                <w:rFonts w:ascii="Helvetica" w:hAnsi="Helvetica" w:cs="Helvetica"/>
+                <w:color w:val="333333"/>
+                <w:spacing w:val="3"/>
+              </w:rPr>
+              <w:t>PythonAnywhere</w:t>
+            </w:r>
+            <w:proofErr w:type="spellEnd"/>
+            <w:r>
+              <w:rPr>
+                <w:rFonts w:ascii="Helvetica" w:hAnsi="Helvetica" w:cs="Helvetica"/>
+                <w:color w:val="333333"/>
+                <w:spacing w:val="3"/>
+              </w:rPr>
+              <w:t xml:space="preserve"> и переключись на уже запущенную </w:t>
+            </w:r>
+            <w:r>
+              <w:rPr>
+                <w:rStyle w:val="a6"/>
+                <w:rFonts w:ascii="Helvetica" w:hAnsi="Helvetica" w:cs="Helvetica"/>
+                <w:color w:val="333333"/>
+                <w:spacing w:val="3"/>
+              </w:rPr>
+              <w:t xml:space="preserve">консоль </w:t>
+            </w:r>
+            <w:proofErr w:type="spellStart"/>
+            <w:r>
+              <w:rPr>
+                <w:rStyle w:val="a6"/>
+                <w:rFonts w:ascii="Helvetica" w:hAnsi="Helvetica" w:cs="Helvetica"/>
+                <w:color w:val="333333"/>
+                <w:spacing w:val="3"/>
+              </w:rPr>
+              <w:t>Bash</w:t>
+            </w:r>
+            <w:proofErr w:type="spellEnd"/>
+            <w:r>
+              <w:rPr>
+                <w:rFonts w:ascii="Helvetica" w:hAnsi="Helvetica" w:cs="Helvetica"/>
+                <w:color w:val="333333"/>
+                <w:spacing w:val="3"/>
+              </w:rPr>
+              <w:t> (или новую). Затем набери следующую команду:</w:t>
+            </w:r>
+          </w:p>
+          <w:p>
+            <w:pPr>
+              <w:pStyle w:val="code-label"/>
+              <w:spacing w:before="0" w:beforeAutospacing="0" w:after="204" w:afterAutospacing="0"/>
+              <w:rPr>
+                <w:rFonts w:ascii="Helvetica" w:hAnsi="Helvetica" w:cs="Helvetica"/>
+                <w:color w:val="333333"/>
+                <w:spacing w:val="3"/>
+              </w:rPr>
+            </w:pPr>
+            <w:proofErr w:type="spellStart"/>
+            <w:r>
+              <w:rPr>
+                <w:rFonts w:ascii="Helvetica" w:hAnsi="Helvetica" w:cs="Helvetica"/>
+                <w:color w:val="333333"/>
+                <w:spacing w:val="3"/>
+              </w:rPr>
+              <w:t>PythonAnywhere</w:t>
+            </w:r>
+            <w:proofErr w:type="spellEnd"/>
+            <w:r>
+              <w:rPr>
+                <w:rFonts w:ascii="Helvetica" w:hAnsi="Helvetica" w:cs="Helvetica"/>
+                <w:color w:val="333333"/>
+                <w:spacing w:val="3"/>
+              </w:rPr>
+              <w:t xml:space="preserve"> </w:t>
+            </w:r>
+            <w:proofErr w:type="spellStart"/>
+            <w:r>
+              <w:rPr>
+                <w:rFonts w:ascii="Helvetica" w:hAnsi="Helvetica" w:cs="Helvetica"/>
+                <w:color w:val="333333"/>
+                <w:spacing w:val="3"/>
+              </w:rPr>
+              <w:t>command-line</w:t>
+            </w:r>
+            <w:proofErr w:type="spellEnd"/>
+          </w:p>
+          <w:p>
+            <w:pPr>
+              <w:pStyle w:val="HTML"/>
+              <w:shd w:val="clear" w:color="auto" w:fill="F7F7F7"/>
+              <w:wordWrap w:val="0"/>
+              <w:rPr>
+                <w:rStyle w:val="HTML1"/>
+                <w:rFonts w:ascii="Consolas" w:hAnsi="Consolas"/>
+                <w:color w:val="333333"/>
+                <w:spacing w:val="3"/>
+                <w:bdr w:val="none" w:sz="0" w:space="0" w:color="auto" w:frame="1"/>
+                <w:lang w:val="en-US"/>
+              </w:rPr>
+            </w:pPr>
+            <w:r>
+              <w:rPr>
+                <w:rStyle w:val="HTML1"/>
+                <w:rFonts w:ascii="Consolas" w:hAnsi="Consolas"/>
+                <w:color w:val="333333"/>
+                <w:spacing w:val="3"/>
+                <w:bdr w:val="none" w:sz="0" w:space="0" w:color="auto" w:frame="1"/>
+                <w:lang w:val="en-US"/>
+              </w:rPr>
+              <w:t>$ cd ~/</w:t>
+            </w:r>
+            <w:r>
+              <w:rPr>
+                <w:rFonts w:ascii="DejaVu Sans Mono" w:hAnsi="DejaVu Sans Mono" w:cs="DejaVu Sans Mono"/>
+                <w:color w:val="F0F0F0"/>
+                <w:sz w:val="23"/>
+                <w:szCs w:val="23"/>
+                <w:shd w:val="clear" w:color="auto" w:fill="101010"/>
+                <w:lang w:val="en-US"/>
+              </w:rPr>
+              <w:t>anakim2.pythonanywhere.com</w:t>
+            </w:r>
+          </w:p>
+          <w:p>
+            <w:pPr>
+              <w:pStyle w:val="HTML"/>
+              <w:shd w:val="clear" w:color="auto" w:fill="F7F7F7"/>
+              <w:wordWrap w:val="0"/>
+              <w:rPr>
+                <w:rFonts w:ascii="Consolas" w:hAnsi="Consolas"/>
+                <w:color w:val="333333"/>
+                <w:spacing w:val="3"/>
+                <w:bdr w:val="none" w:sz="0" w:space="0" w:color="auto" w:frame="1"/>
+              </w:rPr>
+            </w:pPr>
+            <w:r>
+              <w:rPr>
+                <w:rStyle w:val="HTML1"/>
+                <w:rFonts w:ascii="Consolas" w:hAnsi="Consolas"/>
+                <w:color w:val="333333"/>
+                <w:spacing w:val="3"/>
+                <w:bdr w:val="none" w:sz="0" w:space="0" w:color="auto" w:frame="1"/>
+              </w:rPr>
+              <w:t xml:space="preserve">$ </w:t>
+            </w:r>
+            <w:proofErr w:type="spellStart"/>
+            <w:r>
+              <w:rPr>
+                <w:rStyle w:val="HTML1"/>
+                <w:rFonts w:ascii="Consolas" w:hAnsi="Consolas"/>
+                <w:color w:val="333333"/>
+                <w:spacing w:val="3"/>
+                <w:bdr w:val="none" w:sz="0" w:space="0" w:color="auto" w:frame="1"/>
+              </w:rPr>
+              <w:t>git</w:t>
+            </w:r>
+            <w:proofErr w:type="spellEnd"/>
+            <w:r>
+              <w:rPr>
+                <w:rStyle w:val="HTML1"/>
+                <w:rFonts w:ascii="Consolas" w:hAnsi="Consolas"/>
+                <w:color w:val="333333"/>
+                <w:spacing w:val="3"/>
+                <w:bdr w:val="none" w:sz="0" w:space="0" w:color="auto" w:frame="1"/>
+              </w:rPr>
+              <w:t xml:space="preserve"> </w:t>
+            </w:r>
+            <w:proofErr w:type="spellStart"/>
+            <w:r>
+              <w:rPr>
+                <w:rStyle w:val="HTML1"/>
+                <w:rFonts w:ascii="Consolas" w:hAnsi="Consolas"/>
+                <w:color w:val="333333"/>
+                <w:spacing w:val="3"/>
+                <w:bdr w:val="none" w:sz="0" w:space="0" w:color="auto" w:frame="1"/>
+              </w:rPr>
+              <w:t>pull</w:t>
+            </w:r>
+            <w:proofErr w:type="spellEnd"/>
+          </w:p>
+        </w:tc>
+      </w:tr>
+      <w:tr>
+        <w:tc>
+          <w:tcPr>
+            <w:tcW w:w="676" w:type="dxa"/>
+          </w:tcPr>
+          <w:p>
+            <w:pPr>
+              <w:rPr>
+                <w:rFonts w:ascii="Times New Roman" w:hAnsi="Times New Roman" w:cs="Times New Roman"/>
+                <w:lang w:val="en-US"/>
+              </w:rPr>
+            </w:pPr>
+            <w:r>
+              <w:rPr>
+                <w:rFonts w:ascii="Times New Roman" w:hAnsi="Times New Roman" w:cs="Times New Roman"/>
+                <w:lang w:val="en-US"/>
+              </w:rPr>
+              <w:lastRenderedPageBreak/>
+              <w:t>3.7</w:t>
+            </w:r>
+          </w:p>
+        </w:tc>
+        <w:tc>
+          <w:tcPr>
+            <w:tcW w:w="1993" w:type="dxa"/>
+          </w:tcPr>
+          <w:p>
+            <w:pPr>
+              <w:rPr>
+                <w:rFonts w:ascii="Times New Roman" w:hAnsi="Times New Roman" w:cs="Times New Roman"/>
+                <w:lang w:val="en-US"/>
+              </w:rPr>
+            </w:pPr>
+            <w:proofErr w:type="spellStart"/>
+            <w:r>
+              <w:rPr>
+                <w:rFonts w:ascii="Times New Roman" w:hAnsi="Times New Roman" w:cs="Times New Roman"/>
+                <w:lang w:val="en-US"/>
+              </w:rPr>
+              <w:t>Queryset</w:t>
+            </w:r>
+            <w:proofErr w:type="spellEnd"/>
+          </w:p>
+        </w:tc>
+        <w:tc>
+          <w:tcPr>
+            <w:tcW w:w="7538" w:type="dxa"/>
+          </w:tcPr>
+          <w:p>
+            <w:pPr>
+              <w:pStyle w:val="HTML"/>
+              <w:shd w:val="clear" w:color="auto" w:fill="F7F7F7"/>
+              <w:wordWrap w:val="0"/>
+              <w:rPr>
+                <w:rStyle w:val="HTML1"/>
+                <w:rFonts w:ascii="Consolas" w:hAnsi="Consolas"/>
+                <w:color w:val="333333"/>
+                <w:spacing w:val="3"/>
+                <w:bdr w:val="none" w:sz="0" w:space="0" w:color="auto" w:frame="1"/>
+                <w:lang w:val="en-US"/>
+              </w:rPr>
+            </w:pPr>
+            <w:r>
+              <w:rPr>
+                <w:rStyle w:val="HTML1"/>
+                <w:rFonts w:ascii="Consolas" w:hAnsi="Consolas"/>
+                <w:color w:val="333333"/>
+                <w:spacing w:val="3"/>
+                <w:bdr w:val="none" w:sz="0" w:space="0" w:color="auto" w:frame="1"/>
+                <w:lang w:val="en-US"/>
+              </w:rPr>
+              <w:t xml:space="preserve">1) enter console Django:   </w:t>
+            </w:r>
+            <w:r>
+              <w:rPr>
+                <w:rStyle w:val="HTML1"/>
+                <w:rFonts w:ascii="Consolas" w:hAnsi="Consolas"/>
+                <w:color w:val="333333"/>
+                <w:spacing w:val="3"/>
+                <w:bdr w:val="none" w:sz="0" w:space="0" w:color="auto" w:frame="1"/>
+                <w:lang w:val="en-US"/>
+              </w:rPr>
+              <w:t>python manage.py shell</w:t>
+            </w:r>
+          </w:p>
+          <w:p>
+            <w:pPr>
+              <w:pStyle w:val="HTML"/>
+              <w:shd w:val="clear" w:color="auto" w:fill="F7F7F7"/>
+              <w:wordWrap w:val="0"/>
+              <w:rPr>
+                <w:rFonts w:ascii="Times New Roman" w:hAnsi="Times New Roman" w:cs="Times New Roman"/>
+                <w:lang w:val="en-US"/>
+              </w:rPr>
+            </w:pPr>
+            <w:r>
+              <w:rPr>
+                <w:rStyle w:val="HTML1"/>
+                <w:rFonts w:ascii="Consolas" w:hAnsi="Consolas"/>
+                <w:color w:val="333333"/>
+                <w:spacing w:val="3"/>
+                <w:bdr w:val="none" w:sz="0" w:space="0" w:color="auto" w:frame="1"/>
+              </w:rPr>
+              <w:t xml:space="preserve">Работа с </w:t>
+            </w:r>
+            <w:proofErr w:type="spellStart"/>
+            <w:r>
+              <w:rPr>
+                <w:rStyle w:val="HTML1"/>
+                <w:rFonts w:ascii="Consolas" w:hAnsi="Consolas"/>
+                <w:color w:val="333333"/>
+                <w:spacing w:val="3"/>
+                <w:bdr w:val="none" w:sz="0" w:space="0" w:color="auto" w:frame="1"/>
+              </w:rPr>
+              <w:t>бд</w:t>
+            </w:r>
+            <w:proofErr w:type="spellEnd"/>
+          </w:p>
+        </w:tc>
+      </w:tr>
+      <w:tr>
+        <w:tc>
+          <w:tcPr>
+            <w:tcW w:w="676" w:type="dxa"/>
+          </w:tcPr>
+          <w:p>
+            <w:pPr>
+              <w:rPr>
+                <w:rFonts w:ascii="Times New Roman" w:hAnsi="Times New Roman" w:cs="Times New Roman"/>
+                <w:lang w:val="en-US"/>
+              </w:rPr>
+            </w:pPr>
+            <w:r>
+              <w:rPr>
+                <w:rFonts w:ascii="Times New Roman" w:hAnsi="Times New Roman" w:cs="Times New Roman"/>
+              </w:rPr>
+              <w:t>3</w:t>
+            </w:r>
+            <w:r>
+              <w:rPr>
+                <w:rFonts w:ascii="Times New Roman" w:hAnsi="Times New Roman" w:cs="Times New Roman"/>
+                <w:lang w:val="en-US"/>
+              </w:rPr>
+              <w:t>.8</w:t>
+            </w:r>
+          </w:p>
+        </w:tc>
+        <w:tc>
+          <w:tcPr>
+            <w:tcW w:w="1993" w:type="dxa"/>
+          </w:tcPr>
+          <w:p>
+            <w:pPr>
+              <w:rPr>
+                <w:rFonts w:ascii="Times New Roman" w:hAnsi="Times New Roman" w:cs="Times New Roman"/>
+                <w:lang w:val="en-US"/>
+              </w:rPr>
+            </w:pPr>
+            <w:r>
+              <w:rPr>
+                <w:rFonts w:ascii="Times New Roman" w:hAnsi="Times New Roman" w:cs="Times New Roman"/>
+                <w:lang w:val="en-US"/>
+              </w:rPr>
+              <w:t>Dynamic date</w:t>
+            </w:r>
+          </w:p>
+        </w:tc>
+        <w:tc>
+          <w:tcPr>
+            <w:tcW w:w="7538" w:type="dxa"/>
+          </w:tcPr>
+          <w:p>
+            <w:pPr>
+              <w:rPr>
+                <w:rFonts w:ascii="Times New Roman" w:hAnsi="Times New Roman" w:cs="Times New Roman"/>
+                <w:lang w:val="en-US"/>
+              </w:rPr>
+            </w:pPr>
+            <w:r>
+              <w:rPr>
+                <w:rFonts w:ascii="Times New Roman" w:hAnsi="Times New Roman" w:cs="Times New Roman"/>
+                <w:lang w:val="en-US"/>
+              </w:rPr>
+              <w:t xml:space="preserve">Upgrade views.py: add models and </w:t>
+            </w:r>
+            <w:proofErr w:type="spellStart"/>
+            <w:r>
+              <w:rPr>
+                <w:rFonts w:ascii="Times New Roman" w:hAnsi="Times New Roman" w:cs="Times New Roman"/>
+                <w:lang w:val="en-US"/>
+              </w:rPr>
+              <w:t>queryset</w:t>
+            </w:r>
+            <w:proofErr w:type="spellEnd"/>
+          </w:p>
+          <w:p>
+            <w:pPr>
+              <w:rPr>
+                <w:rFonts w:ascii="Times New Roman" w:hAnsi="Times New Roman" w:cs="Times New Roman"/>
+                <w:lang w:val="en-US"/>
+              </w:rPr>
+            </w:pPr>
+            <w:r>
+              <w:rPr>
+                <w:rFonts w:ascii="Times New Roman" w:hAnsi="Times New Roman" w:cs="Times New Roman"/>
+                <w:lang w:val="en-US"/>
+              </w:rPr>
+              <w:t xml:space="preserve">Modify templates </w:t>
+            </w:r>
             <w:bookmarkStart w:id="0" w:name="_GoBack"/>
             <w:bookmarkEnd w:id="0"/>
-          </w:p>
-        </w:tc>
-      </w:tr>
-      <w:tr>
-        <w:tc>
-          <w:tcPr>
-            <w:tcW w:w="676" w:type="dxa"/>
-          </w:tcPr>
-          <w:p>
-            <w:pPr>
-              <w:rPr>
-                <w:rFonts w:ascii="Times New Roman" w:hAnsi="Times New Roman" w:cs="Times New Roman"/>
-                <w:lang w:val="en-US"/>
-              </w:rPr>
-            </w:pPr>
-          </w:p>
-        </w:tc>
-        <w:tc>
-          <w:tcPr>
-            <w:tcW w:w="1993" w:type="dxa"/>
-          </w:tcPr>
-          <w:p>
-            <w:pPr>
-              <w:rPr>
-                <w:rFonts w:ascii="Times New Roman" w:hAnsi="Times New Roman" w:cs="Times New Roman"/>
-                <w:lang w:val="en-US"/>
-              </w:rPr>
-            </w:pPr>
-          </w:p>
-        </w:tc>
-        <w:tc>
-          <w:tcPr>
-            <w:tcW w:w="7538" w:type="dxa"/>
-          </w:tcPr>
-          <w:p>
-            <w:pPr>
-              <w:rPr>
-                <w:rFonts w:ascii="Times New Roman" w:hAnsi="Times New Roman" w:cs="Times New Roman"/>
-                <w:lang w:val="en-US"/>
-              </w:rPr>
-            </w:pPr>
-          </w:p>
-        </w:tc>
-      </w:tr>
-      <w:tr>
-        <w:tc>
-          <w:tcPr>
-            <w:tcW w:w="676" w:type="dxa"/>
-          </w:tcPr>
-          <w:p>
-            <w:pPr>
-              <w:rPr>
-                <w:rFonts w:ascii="Times New Roman" w:hAnsi="Times New Roman" w:cs="Times New Roman"/>
-                <w:lang w:val="en-US"/>
-              </w:rPr>
-            </w:pPr>
-          </w:p>
-        </w:tc>
-        <w:tc>
-          <w:tcPr>
-            <w:tcW w:w="1993" w:type="dxa"/>
-          </w:tcPr>
-          <w:p>
-            <w:pPr>
-              <w:rPr>
-                <w:rFonts w:ascii="Times New Roman" w:hAnsi="Times New Roman" w:cs="Times New Roman"/>
-                <w:lang w:val="en-US"/>
-              </w:rPr>
-            </w:pPr>
-          </w:p>
-        </w:tc>
-        <w:tc>
-          <w:tcPr>
-            <w:tcW w:w="7538" w:type="dxa"/>
-          </w:tcPr>
-          <w:p>
-            <w:pPr>
-              <w:rPr>
-                <w:rFonts w:ascii="Times New Roman" w:hAnsi="Times New Roman" w:cs="Times New Roman"/>
-                <w:lang w:val="en-US"/>
-              </w:rPr>
-            </w:pPr>
           </w:p>
         </w:tc>
       </w:tr>
@@ -5770,6 +6322,155 @@
     </w:lvl>
   </w:abstractNum>
   <w:abstractNum w:abstractNumId="1" w15:restartNumberingAfterBreak="0">
+    <w:nsid w:val="6D4378FC"/>
+    <w:multiLevelType w:val="multilevel"/>
+    <w:tmpl w:val="7DD26858"/>
+    <w:lvl w:ilvl="0">
+      <w:start w:val="1"/>
+      <w:numFmt w:val="bullet"/>
+      <w:lvlText w:val=""/>
+      <w:lvlJc w:val="left"/>
+      <w:pPr>
+        <w:tabs>
+          <w:tab w:val="num" w:pos="720"/>
+        </w:tabs>
+        <w:ind w:left="720" w:hanging="360"/>
+      </w:pPr>
+      <w:rPr>
+        <w:rFonts w:ascii="Symbol" w:hAnsi="Symbol" w:hint="default"/>
+        <w:sz w:val="20"/>
+      </w:rPr>
+    </w:lvl>
+    <w:lvl w:ilvl="1" w:tentative="1">
+      <w:start w:val="1"/>
+      <w:numFmt w:val="bullet"/>
+      <w:lvlText w:val="o"/>
+      <w:lvlJc w:val="left"/>
+      <w:pPr>
+        <w:tabs>
+          <w:tab w:val="num" w:pos="1440"/>
+        </w:tabs>
+        <w:ind w:left="1440" w:hanging="360"/>
+      </w:pPr>
+      <w:rPr>
+        <w:rFonts w:ascii="Courier New" w:hAnsi="Courier New" w:hint="default"/>
+        <w:sz w:val="20"/>
+      </w:rPr>
+    </w:lvl>
+    <w:lvl w:ilvl="2" w:tentative="1">
+      <w:start w:val="1"/>
+      <w:numFmt w:val="bullet"/>
+      <w:lvlText w:val=""/>
+      <w:lvlJc w:val="left"/>
+      <w:pPr>
+        <w:tabs>
+          <w:tab w:val="num" w:pos="2160"/>
+        </w:tabs>
+        <w:ind w:left="2160" w:hanging="360"/>
+      </w:pPr>
+      <w:rPr>
+        <w:rFonts w:ascii="Wingdings" w:hAnsi="Wingdings" w:hint="default"/>
+        <w:sz w:val="20"/>
+      </w:rPr>
+    </w:lvl>
+    <w:lvl w:ilvl="3" w:tentative="1">
+      <w:start w:val="1"/>
+      <w:numFmt w:val="bullet"/>
+      <w:lvlText w:val=""/>
+      <w:lvlJc w:val="left"/>
+      <w:pPr>
+        <w:tabs>
+          <w:tab w:val="num" w:pos="2880"/>
+        </w:tabs>
+        <w:ind w:left="2880" w:hanging="360"/>
+      </w:pPr>
+      <w:rPr>
+        <w:rFonts w:ascii="Wingdings" w:hAnsi="Wingdings" w:hint="default"/>
+        <w:sz w:val="20"/>
+      </w:rPr>
+    </w:lvl>
+    <w:lvl w:ilvl="4" w:tentative="1">
+      <w:start w:val="1"/>
+      <w:numFmt w:val="bullet"/>
+      <w:lvlText w:val=""/>
+      <w:lvlJc w:val="left"/>
+      <w:pPr>
+        <w:tabs>
+          <w:tab w:val="num" w:pos="3600"/>
+        </w:tabs>
+        <w:ind w:left="3600" w:hanging="360"/>
+      </w:pPr>
+      <w:rPr>
+        <w:rFonts w:ascii="Wingdings" w:hAnsi="Wingdings" w:hint="default"/>
+        <w:sz w:val="20"/>
+      </w:rPr>
+    </w:lvl>
+    <w:lvl w:ilvl="5" w:tentative="1">
+      <w:start w:val="1"/>
+      <w:numFmt w:val="bullet"/>
+      <w:lvlText w:val=""/>
+      <w:lvlJc w:val="left"/>
+      <w:pPr>
+        <w:tabs>
+          <w:tab w:val="num" w:pos="4320"/>
+        </w:tabs>
+        <w:ind w:left="4320" w:hanging="360"/>
+      </w:pPr>
+      <w:rPr>
+        <w:rFonts w:ascii="Wingdings" w:hAnsi="Wingdings" w:hint="default"/>
+        <w:sz w:val="20"/>
+      </w:rPr>
+    </w:lvl>
+    <w:lvl w:ilvl="6" w:tentative="1">
+      <w:start w:val="1"/>
+      <w:numFmt w:val="bullet"/>
+      <w:lvlText w:val=""/>
+      <w:lvlJc w:val="left"/>
+      <w:pPr>
+        <w:tabs>
+          <w:tab w:val="num" w:pos="5040"/>
+        </w:tabs>
+        <w:ind w:left="5040" w:hanging="360"/>
+      </w:pPr>
+      <w:rPr>
+        <w:rFonts w:ascii="Wingdings" w:hAnsi="Wingdings" w:hint="default"/>
+        <w:sz w:val="20"/>
+      </w:rPr>
+    </w:lvl>
+    <w:lvl w:ilvl="7" w:tentative="1">
+      <w:start w:val="1"/>
+      <w:numFmt w:val="bullet"/>
+      <w:lvlText w:val=""/>
+      <w:lvlJc w:val="left"/>
+      <w:pPr>
+        <w:tabs>
+          <w:tab w:val="num" w:pos="5760"/>
+        </w:tabs>
+        <w:ind w:left="5760" w:hanging="360"/>
+      </w:pPr>
+      <w:rPr>
+        <w:rFonts w:ascii="Wingdings" w:hAnsi="Wingdings" w:hint="default"/>
+        <w:sz w:val="20"/>
+      </w:rPr>
+    </w:lvl>
+    <w:lvl w:ilvl="8" w:tentative="1">
+      <w:start w:val="1"/>
+      <w:numFmt w:val="bullet"/>
+      <w:lvlText w:val=""/>
+      <w:lvlJc w:val="left"/>
+      <w:pPr>
+        <w:tabs>
+          <w:tab w:val="num" w:pos="6480"/>
+        </w:tabs>
+        <w:ind w:left="6480" w:hanging="360"/>
+      </w:pPr>
+      <w:rPr>
+        <w:rFonts w:ascii="Wingdings" w:hAnsi="Wingdings" w:hint="default"/>
+        <w:sz w:val="20"/>
+      </w:rPr>
+    </w:lvl>
+  </w:abstractNum>
+  <w:abstractNum w:abstractNumId="2" w15:restartNumberingAfterBreak="0">
     <w:nsid w:val="6F37697B"/>
     <w:multiLevelType w:val="hybridMultilevel"/>
     <w:tmpl w:val="0B6ED0F4"/>
@@ -5859,10 +6560,13 @@
     </w:lvl>
   </w:abstractNum>
   <w:num w:numId="1">
-    <w:abstractNumId w:val="1"/>
+    <w:abstractNumId w:val="2"/>
   </w:num>
   <w:num w:numId="2">
     <w:abstractNumId w:val="0"/>
+  </w:num>
+  <w:num w:numId="3">
+    <w:abstractNumId w:val="1"/>
   </w:num>
 </w:numbering>
 </file>
@@ -6434,6 +7138,31 @@
     <w:basedOn w:val="a0"/>
     <w:rsid w:val="00DC3451"/>
   </w:style>
+  <w:style w:type="character" w:styleId="a6">
+    <w:name w:val="Strong"/>
+    <w:basedOn w:val="a0"/>
+    <w:uiPriority w:val="22"/>
+    <w:qFormat/>
+    <w:rsid w:val="00151162"/>
+    <w:rPr>
+      <w:b/>
+      <w:bCs/>
+    </w:rPr>
+  </w:style>
+  <w:style w:type="paragraph" w:customStyle="1" w:styleId="code-label">
+    <w:name w:val="code-label"/>
+    <w:basedOn w:val="a"/>
+    <w:rsid w:val="00151162"/>
+    <w:pPr>
+      <w:spacing w:before="100" w:beforeAutospacing="1" w:after="100" w:afterAutospacing="1" w:line="240" w:lineRule="auto"/>
+    </w:pPr>
+    <w:rPr>
+      <w:rFonts w:ascii="Times New Roman" w:eastAsia="Times New Roman" w:hAnsi="Times New Roman" w:cs="Times New Roman"/>
+      <w:sz w:val="24"/>
+      <w:szCs w:val="24"/>
+      <w:lang w:eastAsia="ru-RU"/>
+    </w:rPr>
+  </w:style>
 </w:styles>
 </file>
 

</xml_diff>

<commit_message>
Add publishing and del buttons
</commit_message>
<xml_diff>
--- a/Steps.docx
+++ b/Steps.docx
@@ -2575,7 +2575,6 @@
               <w:wordWrap w:val="0"/>
               <w:rPr>
                 <w:rFonts w:ascii="Times New Roman" w:hAnsi="Times New Roman" w:cs="Times New Roman"/>
-                <w:lang w:val="en-US"/>
               </w:rPr>
             </w:pPr>
             <w:proofErr w:type="spellStart"/>
@@ -2720,9 +2719,9 @@
               <w:wordWrap w:val="0"/>
               <w:rPr>
                 <w:rFonts w:ascii="Times New Roman" w:hAnsi="Times New Roman" w:cs="Times New Roman"/>
-              </w:rPr>
-            </w:pPr>
-            <w:proofErr w:type="spellStart"/>
+                <w:lang w:val="en-US"/>
+              </w:rPr>
+            </w:pPr>
             <w:r>
               <w:rPr>
                 <w:rFonts w:ascii="Consolas" w:eastAsia="Times New Roman" w:hAnsi="Consolas" w:cs="Courier New"/>
@@ -2731,11 +2730,11 @@
                 <w:sz w:val="20"/>
                 <w:szCs w:val="20"/>
                 <w:bdr w:val="none" w:sz="0" w:space="0" w:color="auto" w:frame="1"/>
-                <w:lang w:eastAsia="ru-RU"/>
-              </w:rPr>
-              <w:t>python</w:t>
-            </w:r>
-            <w:proofErr w:type="spellEnd"/>
+                <w:lang w:val="en-US" w:eastAsia="ru-RU"/>
+              </w:rPr>
+              <w:t xml:space="preserve">python manage.py </w:t>
+            </w:r>
+            <w:proofErr w:type="spellStart"/>
             <w:r>
               <w:rPr>
                 <w:rFonts w:ascii="Consolas" w:eastAsia="Times New Roman" w:hAnsi="Consolas" w:cs="Courier New"/>
@@ -2744,11 +2743,11 @@
                 <w:sz w:val="20"/>
                 <w:szCs w:val="20"/>
                 <w:bdr w:val="none" w:sz="0" w:space="0" w:color="auto" w:frame="1"/>
-                <w:lang w:eastAsia="ru-RU"/>
-              </w:rPr>
-              <w:t xml:space="preserve"> manage.py </w:t>
-            </w:r>
-            <w:proofErr w:type="spellStart"/>
+                <w:lang w:val="en-US" w:eastAsia="ru-RU"/>
+              </w:rPr>
+              <w:t>startapp</w:t>
+            </w:r>
+            <w:proofErr w:type="spellEnd"/>
             <w:r>
               <w:rPr>
                 <w:rFonts w:ascii="Consolas" w:eastAsia="Times New Roman" w:hAnsi="Consolas" w:cs="Courier New"/>
@@ -2757,37 +2756,10 @@
                 <w:sz w:val="20"/>
                 <w:szCs w:val="20"/>
                 <w:bdr w:val="none" w:sz="0" w:space="0" w:color="auto" w:frame="1"/>
-                <w:lang w:eastAsia="ru-RU"/>
-              </w:rPr>
-              <w:t>startapp</w:t>
-            </w:r>
-            <w:proofErr w:type="spellEnd"/>
-            <w:r>
-              <w:rPr>
-                <w:rFonts w:ascii="Consolas" w:eastAsia="Times New Roman" w:hAnsi="Consolas" w:cs="Courier New"/>
-                <w:color w:val="333333"/>
-                <w:spacing w:val="3"/>
-                <w:sz w:val="20"/>
-                <w:szCs w:val="20"/>
-                <w:bdr w:val="none" w:sz="0" w:space="0" w:color="auto" w:frame="1"/>
-                <w:lang w:eastAsia="ru-RU"/>
-              </w:rPr>
-              <w:t xml:space="preserve"> </w:t>
-            </w:r>
-            <w:proofErr w:type="spellStart"/>
-            <w:r>
-              <w:rPr>
-                <w:rFonts w:ascii="Consolas" w:eastAsia="Times New Roman" w:hAnsi="Consolas" w:cs="Courier New"/>
-                <w:color w:val="333333"/>
-                <w:spacing w:val="3"/>
-                <w:sz w:val="20"/>
-                <w:szCs w:val="20"/>
-                <w:bdr w:val="none" w:sz="0" w:space="0" w:color="auto" w:frame="1"/>
-                <w:lang w:eastAsia="ru-RU"/>
-              </w:rPr>
-              <w:t>blog</w:t>
-            </w:r>
-            <w:proofErr w:type="spellEnd"/>
+                <w:lang w:val="en-US" w:eastAsia="ru-RU"/>
+              </w:rPr>
+              <w:t xml:space="preserve"> blog</w:t>
+            </w:r>
           </w:p>
         </w:tc>
       </w:tr>
@@ -2845,15 +2817,33 @@
                 <w:sz w:val="20"/>
                 <w:szCs w:val="20"/>
                 <w:shd w:val="clear" w:color="auto" w:fill="F7F7F7"/>
-                <w:lang w:val="en-US"/>
-              </w:rPr>
-            </w:pPr>
-            <w:r>
-              <w:rPr>
-                <w:rFonts w:ascii="Times New Roman" w:hAnsi="Times New Roman" w:cs="Times New Roman"/>
-                <w:lang w:val="en-US"/>
-              </w:rPr>
-              <w:t xml:space="preserve">Upgrade file </w:t>
+              </w:rPr>
+            </w:pPr>
+            <w:r>
+              <w:rPr>
+                <w:rFonts w:ascii="Times New Roman" w:hAnsi="Times New Roman" w:cs="Times New Roman"/>
+                <w:lang w:val="en-US"/>
+              </w:rPr>
+              <w:t>Upgrade</w:t>
+            </w:r>
+            <w:r>
+              <w:rPr>
+                <w:rFonts w:ascii="Times New Roman" w:hAnsi="Times New Roman" w:cs="Times New Roman"/>
+              </w:rPr>
+              <w:t xml:space="preserve"> </w:t>
+            </w:r>
+            <w:r>
+              <w:rPr>
+                <w:rFonts w:ascii="Times New Roman" w:hAnsi="Times New Roman" w:cs="Times New Roman"/>
+                <w:lang w:val="en-US"/>
+              </w:rPr>
+              <w:t>file</w:t>
+            </w:r>
+            <w:r>
+              <w:rPr>
+                <w:rFonts w:ascii="Times New Roman" w:hAnsi="Times New Roman" w:cs="Times New Roman"/>
+              </w:rPr>
+              <w:t xml:space="preserve"> </w:t>
             </w:r>
             <w:r>
               <w:rPr>
@@ -2865,8 +2855,56 @@
                 <w:shd w:val="clear" w:color="auto" w:fill="F7F7F7"/>
                 <w:lang w:val="en-US"/>
               </w:rPr>
-              <w:t>blog/models.py</w:t>
-            </w:r>
+              <w:t>blog</w:t>
+            </w:r>
+            <w:r>
+              <w:rPr>
+                <w:rFonts w:ascii="Consolas" w:hAnsi="Consolas"/>
+                <w:color w:val="333333"/>
+                <w:spacing w:val="3"/>
+                <w:sz w:val="20"/>
+                <w:szCs w:val="20"/>
+                <w:shd w:val="clear" w:color="auto" w:fill="F7F7F7"/>
+              </w:rPr>
+              <w:t>/</w:t>
+            </w:r>
+            <w:r>
+              <w:rPr>
+                <w:rFonts w:ascii="Consolas" w:hAnsi="Consolas"/>
+                <w:color w:val="333333"/>
+                <w:spacing w:val="3"/>
+                <w:sz w:val="20"/>
+                <w:szCs w:val="20"/>
+                <w:shd w:val="clear" w:color="auto" w:fill="F7F7F7"/>
+                <w:lang w:val="en-US"/>
+              </w:rPr>
+              <w:t>models</w:t>
+            </w:r>
+            <w:r>
+              <w:rPr>
+                <w:rFonts w:ascii="Consolas" w:hAnsi="Consolas"/>
+                <w:color w:val="333333"/>
+                <w:spacing w:val="3"/>
+                <w:sz w:val="20"/>
+                <w:szCs w:val="20"/>
+                <w:shd w:val="clear" w:color="auto" w:fill="F7F7F7"/>
+              </w:rPr>
+              <w:t>.</w:t>
+            </w:r>
+            <w:proofErr w:type="spellStart"/>
+            <w:r>
+              <w:rPr>
+                <w:rFonts w:ascii="Consolas" w:hAnsi="Consolas"/>
+                <w:color w:val="333333"/>
+                <w:spacing w:val="3"/>
+                <w:sz w:val="20"/>
+                <w:szCs w:val="20"/>
+                <w:shd w:val="clear" w:color="auto" w:fill="F7F7F7"/>
+                <w:lang w:val="en-US"/>
+              </w:rPr>
+              <w:t>py</w:t>
+            </w:r>
+            <w:proofErr w:type="spellEnd"/>
           </w:p>
           <w:p>
             <w:pPr>
@@ -3045,6 +3083,7 @@
                 <w:sz w:val="20"/>
                 <w:szCs w:val="20"/>
                 <w:shd w:val="clear" w:color="auto" w:fill="F7F7F7"/>
+                <w:lang w:val="en-US"/>
               </w:rPr>
             </w:pPr>
             <w:r>
@@ -3062,6 +3101,7 @@
                 <w:sz w:val="20"/>
                 <w:szCs w:val="20"/>
                 <w:shd w:val="clear" w:color="auto" w:fill="F7F7F7"/>
+                <w:lang w:val="en-US"/>
               </w:rPr>
               <w:t>blog/admin.py</w:t>
             </w:r>
@@ -3130,16 +3170,7 @@
                 <w:spacing w:val="3"/>
                 <w:shd w:val="clear" w:color="auto" w:fill="FFFFFF"/>
               </w:rPr>
-              <w:t xml:space="preserve">Больше узнать </w:t>
-            </w:r>
-            <w:r>
-              <w:rPr>
-                <w:rFonts w:ascii="Helvetica" w:hAnsi="Helvetica" w:cs="Helvetica"/>
-                <w:color w:val="333333"/>
-                <w:spacing w:val="3"/>
-                <w:shd w:val="clear" w:color="auto" w:fill="FFFFFF"/>
-              </w:rPr>
-              <w:t>ознакомься с этим разделом официальной документации: </w:t>
+              <w:t>Больше узнать ознакомься с этим разделом официальной документации: </w:t>
             </w:r>
             <w:hyperlink r:id="rId11" w:tgtFrame="_blank" w:history="1">
               <w:r>
@@ -3782,6 +3813,7 @@
                 <w:sz w:val="20"/>
                 <w:szCs w:val="20"/>
                 <w:shd w:val="clear" w:color="auto" w:fill="F7F7F7"/>
+                <w:lang w:val="en-US"/>
               </w:rPr>
             </w:pPr>
             <w:r>
@@ -3806,6 +3838,7 @@
                 <w:sz w:val="20"/>
                 <w:szCs w:val="20"/>
                 <w:shd w:val="clear" w:color="auto" w:fill="F7F7F7"/>
+                <w:lang w:val="en-US"/>
               </w:rPr>
               <w:t>.</w:t>
             </w:r>
@@ -3818,6 +3851,7 @@
                 <w:sz w:val="20"/>
                 <w:szCs w:val="20"/>
                 <w:shd w:val="clear" w:color="auto" w:fill="F7F7F7"/>
+                <w:lang w:val="en-US"/>
               </w:rPr>
               <w:t>gitignore</w:t>
             </w:r>
@@ -4394,6 +4428,7 @@
                 <w:spacing w:val="3"/>
                 <w:sz w:val="24"/>
                 <w:szCs w:val="24"/>
+                <w:lang w:val="en-US"/>
               </w:rPr>
             </w:pPr>
             <w:r>
@@ -4500,6 +4535,7 @@
                 <w:lang w:val="en-US"/>
               </w:rPr>
             </w:pPr>
+            <w:proofErr w:type="spellStart"/>
             <w:r>
               <w:rPr>
                 <w:rFonts w:ascii="Consolas" w:hAnsi="Consolas"/>
@@ -4508,8 +4544,22 @@
                 <w:sz w:val="20"/>
                 <w:szCs w:val="20"/>
                 <w:shd w:val="clear" w:color="auto" w:fill="F7F7F7"/>
-              </w:rPr>
-              <w:t>mysite/urls.py</w:t>
+                <w:lang w:val="en-US"/>
+              </w:rPr>
+              <w:t>mysite</w:t>
+            </w:r>
+            <w:proofErr w:type="spellEnd"/>
+            <w:r>
+              <w:rPr>
+                <w:rFonts w:ascii="Consolas" w:hAnsi="Consolas"/>
+                <w:color w:val="333333"/>
+                <w:spacing w:val="3"/>
+                <w:sz w:val="20"/>
+                <w:szCs w:val="20"/>
+                <w:shd w:val="clear" w:color="auto" w:fill="F7F7F7"/>
+                <w:lang w:val="en-US"/>
+              </w:rPr>
+              <w:t>/urls.py</w:t>
             </w:r>
             <w:r>
               <w:rPr>
@@ -5882,6 +5932,7 @@
             <w:pPr>
               <w:rPr>
                 <w:rFonts w:ascii="Times New Roman" w:hAnsi="Times New Roman" w:cs="Times New Roman"/>
+                <w:lang w:val="en-US"/>
               </w:rPr>
             </w:pPr>
             <w:r>
@@ -6309,6 +6360,7 @@
                 <w:rFonts w:ascii="Helvetica" w:hAnsi="Helvetica" w:cs="Helvetica"/>
                 <w:color w:val="333333"/>
                 <w:spacing w:val="3"/>
+                <w:lang w:val="en-US"/>
               </w:rPr>
             </w:pPr>
             <w:r>
@@ -6323,6 +6375,7 @@
                 <w:rFonts w:ascii="Helvetica" w:hAnsi="Helvetica" w:cs="Helvetica"/>
                 <w:color w:val="333333"/>
                 <w:spacing w:val="3"/>
+                <w:lang w:val="en-US"/>
               </w:rPr>
               <w:t>blog/forms.py</w:t>
             </w:r>
@@ -6408,9 +6461,486 @@
                 <w:lang w:val="en-US"/>
               </w:rPr>
               <w:t>blog/post_edit.html</w:t>
+            </w:r>
+          </w:p>
+        </w:tc>
+      </w:tr>
+      <w:tr>
+        <w:tc>
+          <w:tcPr>
+            <w:tcW w:w="10207" w:type="dxa"/>
+            <w:gridSpan w:val="3"/>
+          </w:tcPr>
+          <w:p>
+            <w:pPr>
+              <w:pStyle w:val="a5"/>
+              <w:numPr>
+                <w:ilvl w:val="0"/>
+                <w:numId w:val="1"/>
+              </w:numPr>
+              <w:rPr>
+                <w:rFonts w:ascii="Times New Roman" w:hAnsi="Times New Roman" w:cs="Times New Roman"/>
+                <w:lang w:val="en-US"/>
+              </w:rPr>
+            </w:pPr>
+            <w:r>
+              <w:rPr>
+                <w:rFonts w:ascii="Times New Roman" w:hAnsi="Times New Roman" w:cs="Times New Roman"/>
+                <w:lang w:val="en-US"/>
+              </w:rPr>
+              <w:t xml:space="preserve">Extended web(add more) </w:t>
+            </w:r>
+            <w:r>
+              <w:rPr>
+                <w:rFonts w:ascii="Times New Roman" w:hAnsi="Times New Roman" w:cs="Times New Roman"/>
+                <w:lang w:val="en-US"/>
+              </w:rPr>
+              <w:t>https://tutorial-extensions.djangogirls.org/en/</w:t>
+            </w:r>
+          </w:p>
+        </w:tc>
+      </w:tr>
+      <w:tr>
+        <w:tc>
+          <w:tcPr>
+            <w:tcW w:w="676" w:type="dxa"/>
+          </w:tcPr>
+          <w:p>
+            <w:pPr>
+              <w:rPr>
+                <w:rFonts w:ascii="Times New Roman" w:hAnsi="Times New Roman" w:cs="Times New Roman"/>
+                <w:lang w:val="en-US"/>
+              </w:rPr>
+            </w:pPr>
+            <w:r>
+              <w:rPr>
+                <w:rFonts w:ascii="Times New Roman" w:hAnsi="Times New Roman" w:cs="Times New Roman"/>
+                <w:lang w:val="en-US"/>
+              </w:rPr>
+              <w:t>5.1</w:t>
+            </w:r>
+          </w:p>
+        </w:tc>
+        <w:tc>
+          <w:tcPr>
+            <w:tcW w:w="1993" w:type="dxa"/>
+          </w:tcPr>
+          <w:p>
+            <w:pPr>
+              <w:rPr>
+                <w:rFonts w:ascii="Times New Roman" w:hAnsi="Times New Roman" w:cs="Times New Roman"/>
+                <w:lang w:val="en-US"/>
+              </w:rPr>
+            </w:pPr>
+            <w:r>
+              <w:rPr>
+                <w:rFonts w:ascii="Times New Roman" w:hAnsi="Times New Roman" w:cs="Times New Roman"/>
+                <w:lang w:val="en-US"/>
+              </w:rPr>
+              <w:t>Add public button</w:t>
+            </w:r>
+          </w:p>
+        </w:tc>
+        <w:tc>
+          <w:tcPr>
+            <w:tcW w:w="7538" w:type="dxa"/>
+          </w:tcPr>
+          <w:p>
+            <w:pPr>
+              <w:rPr>
+                <w:rFonts w:ascii="Times New Roman" w:hAnsi="Times New Roman" w:cs="Times New Roman"/>
+                <w:lang w:val="en-US"/>
+              </w:rPr>
+            </w:pPr>
+            <w:r>
+              <w:rPr>
+                <w:rFonts w:ascii="Times New Roman" w:hAnsi="Times New Roman" w:cs="Times New Roman"/>
+                <w:lang w:val="en-US"/>
+              </w:rPr>
+              <w:t xml:space="preserve">Create </w:t>
+            </w:r>
+            <w:r>
+              <w:rPr>
+                <w:rFonts w:ascii="Consolas" w:hAnsi="Consolas"/>
+                <w:color w:val="333333"/>
+                <w:spacing w:val="3"/>
+                <w:sz w:val="20"/>
+                <w:szCs w:val="20"/>
+                <w:shd w:val="clear" w:color="auto" w:fill="F7F7F7"/>
+                <w:lang w:val="en-US"/>
+              </w:rPr>
+              <w:t>blog/templates/blog/post_draft_list.html</w:t>
+            </w:r>
+          </w:p>
+        </w:tc>
+      </w:tr>
+      <w:tr>
+        <w:tc>
+          <w:tcPr>
+            <w:tcW w:w="676" w:type="dxa"/>
+          </w:tcPr>
+          <w:p>
+            <w:pPr>
+              <w:rPr>
+                <w:rFonts w:ascii="Times New Roman" w:hAnsi="Times New Roman" w:cs="Times New Roman"/>
+                <w:lang w:val="en-US"/>
+              </w:rPr>
+            </w:pPr>
+            <w:r>
+              <w:rPr>
+                <w:rFonts w:ascii="Times New Roman" w:hAnsi="Times New Roman" w:cs="Times New Roman"/>
+                <w:lang w:val="en-US"/>
+              </w:rPr>
+              <w:t>5.2</w:t>
+            </w:r>
+          </w:p>
+        </w:tc>
+        <w:tc>
+          <w:tcPr>
+            <w:tcW w:w="1993" w:type="dxa"/>
+          </w:tcPr>
+          <w:p>
+            <w:pPr>
+              <w:rPr>
+                <w:rFonts w:ascii="Times New Roman" w:hAnsi="Times New Roman" w:cs="Times New Roman"/>
+                <w:lang w:val="en-US"/>
+              </w:rPr>
+            </w:pPr>
+            <w:r>
+              <w:rPr>
+                <w:rFonts w:ascii="Times New Roman" w:hAnsi="Times New Roman" w:cs="Times New Roman"/>
+                <w:lang w:val="en-US"/>
+              </w:rPr>
+              <w:t>Add Del button</w:t>
+            </w:r>
+          </w:p>
+        </w:tc>
+        <w:tc>
+          <w:tcPr>
+            <w:tcW w:w="7538" w:type="dxa"/>
+          </w:tcPr>
+          <w:p>
+            <w:pPr>
+              <w:rPr>
+                <w:rFonts w:ascii="Times New Roman" w:hAnsi="Times New Roman" w:cs="Times New Roman"/>
+                <w:lang w:val="en-US"/>
+              </w:rPr>
+            </w:pPr>
+            <w:r>
+              <w:rPr>
+                <w:rFonts w:ascii="Times New Roman" w:hAnsi="Times New Roman" w:cs="Times New Roman"/>
+                <w:lang w:val="en-US"/>
+              </w:rPr>
+              <w:t xml:space="preserve">Modify files </w:t>
+            </w:r>
+            <w:r>
+              <w:rPr>
+                <w:rFonts w:ascii="Consolas" w:hAnsi="Consolas"/>
+                <w:color w:val="333333"/>
+                <w:spacing w:val="3"/>
+                <w:sz w:val="20"/>
+                <w:szCs w:val="20"/>
+                <w:shd w:val="clear" w:color="auto" w:fill="F7F7F7"/>
+                <w:lang w:val="en-US"/>
+              </w:rPr>
+              <w:t>post_detail.html</w:t>
+            </w:r>
+            <w:r>
+              <w:rPr>
+                <w:rFonts w:ascii="Consolas" w:hAnsi="Consolas"/>
+                <w:color w:val="333333"/>
+                <w:spacing w:val="3"/>
+                <w:sz w:val="20"/>
+                <w:szCs w:val="20"/>
+                <w:shd w:val="clear" w:color="auto" w:fill="F7F7F7"/>
+                <w:lang w:val="en-US"/>
+              </w:rPr>
+              <w:t xml:space="preserve">  </w:t>
+            </w:r>
+            <w:r>
+              <w:rPr>
+                <w:rFonts w:ascii="Consolas" w:hAnsi="Consolas"/>
+                <w:color w:val="333333"/>
+                <w:spacing w:val="3"/>
+                <w:sz w:val="20"/>
+                <w:szCs w:val="20"/>
+                <w:shd w:val="clear" w:color="auto" w:fill="F7F7F7"/>
+                <w:lang w:val="en-US"/>
+              </w:rPr>
+              <w:t>urls.py</w:t>
+            </w:r>
+            <w:r>
+              <w:rPr>
+                <w:rFonts w:ascii="Consolas" w:hAnsi="Consolas"/>
+                <w:color w:val="333333"/>
+                <w:spacing w:val="3"/>
+                <w:sz w:val="20"/>
+                <w:szCs w:val="20"/>
+                <w:shd w:val="clear" w:color="auto" w:fill="F7F7F7"/>
+                <w:lang w:val="en-US"/>
+              </w:rPr>
+              <w:t xml:space="preserve"> </w:t>
+            </w:r>
+            <w:r>
+              <w:rPr>
+                <w:rFonts w:ascii="Consolas" w:hAnsi="Consolas"/>
+                <w:color w:val="333333"/>
+                <w:spacing w:val="3"/>
+                <w:sz w:val="20"/>
+                <w:szCs w:val="20"/>
+                <w:shd w:val="clear" w:color="auto" w:fill="F7F7F7"/>
+                <w:lang w:val="en-US"/>
+              </w:rPr>
+              <w:t>views.py</w:t>
             </w:r>
             <w:bookmarkStart w:id="0" w:name="_GoBack"/>
             <w:bookmarkEnd w:id="0"/>
+          </w:p>
+        </w:tc>
+      </w:tr>
+      <w:tr>
+        <w:tc>
+          <w:tcPr>
+            <w:tcW w:w="676" w:type="dxa"/>
+          </w:tcPr>
+          <w:p>
+            <w:pPr>
+              <w:rPr>
+                <w:rFonts w:ascii="Times New Roman" w:hAnsi="Times New Roman" w:cs="Times New Roman"/>
+                <w:lang w:val="en-US"/>
+              </w:rPr>
+            </w:pPr>
+          </w:p>
+        </w:tc>
+        <w:tc>
+          <w:tcPr>
+            <w:tcW w:w="1993" w:type="dxa"/>
+          </w:tcPr>
+          <w:p>
+            <w:pPr>
+              <w:rPr>
+                <w:rFonts w:ascii="Times New Roman" w:hAnsi="Times New Roman" w:cs="Times New Roman"/>
+                <w:lang w:val="en-US"/>
+              </w:rPr>
+            </w:pPr>
+          </w:p>
+        </w:tc>
+        <w:tc>
+          <w:tcPr>
+            <w:tcW w:w="7538" w:type="dxa"/>
+          </w:tcPr>
+          <w:p>
+            <w:pPr>
+              <w:rPr>
+                <w:rFonts w:ascii="Times New Roman" w:hAnsi="Times New Roman" w:cs="Times New Roman"/>
+                <w:lang w:val="en-US"/>
+              </w:rPr>
+            </w:pPr>
+          </w:p>
+        </w:tc>
+      </w:tr>
+      <w:tr>
+        <w:tc>
+          <w:tcPr>
+            <w:tcW w:w="676" w:type="dxa"/>
+          </w:tcPr>
+          <w:p>
+            <w:pPr>
+              <w:rPr>
+                <w:rFonts w:ascii="Times New Roman" w:hAnsi="Times New Roman" w:cs="Times New Roman"/>
+                <w:lang w:val="en-US"/>
+              </w:rPr>
+            </w:pPr>
+          </w:p>
+        </w:tc>
+        <w:tc>
+          <w:tcPr>
+            <w:tcW w:w="1993" w:type="dxa"/>
+          </w:tcPr>
+          <w:p>
+            <w:pPr>
+              <w:rPr>
+                <w:rFonts w:ascii="Times New Roman" w:hAnsi="Times New Roman" w:cs="Times New Roman"/>
+                <w:lang w:val="en-US"/>
+              </w:rPr>
+            </w:pPr>
+          </w:p>
+        </w:tc>
+        <w:tc>
+          <w:tcPr>
+            <w:tcW w:w="7538" w:type="dxa"/>
+          </w:tcPr>
+          <w:p>
+            <w:pPr>
+              <w:rPr>
+                <w:rFonts w:ascii="Times New Roman" w:hAnsi="Times New Roman" w:cs="Times New Roman"/>
+                <w:lang w:val="en-US"/>
+              </w:rPr>
+            </w:pPr>
+          </w:p>
+        </w:tc>
+      </w:tr>
+      <w:tr>
+        <w:tc>
+          <w:tcPr>
+            <w:tcW w:w="676" w:type="dxa"/>
+          </w:tcPr>
+          <w:p>
+            <w:pPr>
+              <w:rPr>
+                <w:rFonts w:ascii="Times New Roman" w:hAnsi="Times New Roman" w:cs="Times New Roman"/>
+                <w:lang w:val="en-US"/>
+              </w:rPr>
+            </w:pPr>
+          </w:p>
+        </w:tc>
+        <w:tc>
+          <w:tcPr>
+            <w:tcW w:w="1993" w:type="dxa"/>
+          </w:tcPr>
+          <w:p>
+            <w:pPr>
+              <w:rPr>
+                <w:rFonts w:ascii="Times New Roman" w:hAnsi="Times New Roman" w:cs="Times New Roman"/>
+                <w:lang w:val="en-US"/>
+              </w:rPr>
+            </w:pPr>
+          </w:p>
+        </w:tc>
+        <w:tc>
+          <w:tcPr>
+            <w:tcW w:w="7538" w:type="dxa"/>
+          </w:tcPr>
+          <w:p>
+            <w:pPr>
+              <w:rPr>
+                <w:rFonts w:ascii="Times New Roman" w:hAnsi="Times New Roman" w:cs="Times New Roman"/>
+                <w:lang w:val="en-US"/>
+              </w:rPr>
+            </w:pPr>
+          </w:p>
+        </w:tc>
+      </w:tr>
+      <w:tr>
+        <w:tc>
+          <w:tcPr>
+            <w:tcW w:w="676" w:type="dxa"/>
+          </w:tcPr>
+          <w:p>
+            <w:pPr>
+              <w:rPr>
+                <w:rFonts w:ascii="Times New Roman" w:hAnsi="Times New Roman" w:cs="Times New Roman"/>
+                <w:lang w:val="en-US"/>
+              </w:rPr>
+            </w:pPr>
+          </w:p>
+        </w:tc>
+        <w:tc>
+          <w:tcPr>
+            <w:tcW w:w="1993" w:type="dxa"/>
+          </w:tcPr>
+          <w:p>
+            <w:pPr>
+              <w:rPr>
+                <w:rFonts w:ascii="Times New Roman" w:hAnsi="Times New Roman" w:cs="Times New Roman"/>
+                <w:lang w:val="en-US"/>
+              </w:rPr>
+            </w:pPr>
+          </w:p>
+        </w:tc>
+        <w:tc>
+          <w:tcPr>
+            <w:tcW w:w="7538" w:type="dxa"/>
+          </w:tcPr>
+          <w:p>
+            <w:pPr>
+              <w:rPr>
+                <w:rFonts w:ascii="Times New Roman" w:hAnsi="Times New Roman" w:cs="Times New Roman"/>
+                <w:lang w:val="en-US"/>
+              </w:rPr>
+            </w:pPr>
+          </w:p>
+        </w:tc>
+      </w:tr>
+      <w:tr>
+        <w:tc>
+          <w:tcPr>
+            <w:tcW w:w="676" w:type="dxa"/>
+          </w:tcPr>
+          <w:p>
+            <w:pPr>
+              <w:rPr>
+                <w:rFonts w:ascii="Times New Roman" w:hAnsi="Times New Roman" w:cs="Times New Roman"/>
+                <w:lang w:val="en-US"/>
+              </w:rPr>
+            </w:pPr>
+          </w:p>
+        </w:tc>
+        <w:tc>
+          <w:tcPr>
+            <w:tcW w:w="1993" w:type="dxa"/>
+          </w:tcPr>
+          <w:p>
+            <w:pPr>
+              <w:rPr>
+                <w:rFonts w:ascii="Times New Roman" w:hAnsi="Times New Roman" w:cs="Times New Roman"/>
+                <w:lang w:val="en-US"/>
+              </w:rPr>
+            </w:pPr>
+          </w:p>
+        </w:tc>
+        <w:tc>
+          <w:tcPr>
+            <w:tcW w:w="7538" w:type="dxa"/>
+          </w:tcPr>
+          <w:p>
+            <w:pPr>
+              <w:rPr>
+                <w:rFonts w:ascii="Times New Roman" w:hAnsi="Times New Roman" w:cs="Times New Roman"/>
+                <w:lang w:val="en-US"/>
+              </w:rPr>
+            </w:pPr>
+          </w:p>
+        </w:tc>
+      </w:tr>
+      <w:tr>
+        <w:tc>
+          <w:tcPr>
+            <w:tcW w:w="676" w:type="dxa"/>
+          </w:tcPr>
+          <w:p>
+            <w:pPr>
+              <w:rPr>
+                <w:rFonts w:ascii="Times New Roman" w:hAnsi="Times New Roman" w:cs="Times New Roman"/>
+                <w:lang w:val="en-US"/>
+              </w:rPr>
+            </w:pPr>
+          </w:p>
+        </w:tc>
+        <w:tc>
+          <w:tcPr>
+            <w:tcW w:w="1993" w:type="dxa"/>
+          </w:tcPr>
+          <w:p>
+            <w:pPr>
+              <w:rPr>
+                <w:rFonts w:ascii="Times New Roman" w:hAnsi="Times New Roman" w:cs="Times New Roman"/>
+                <w:lang w:val="en-US"/>
+              </w:rPr>
+            </w:pPr>
+          </w:p>
+        </w:tc>
+        <w:tc>
+          <w:tcPr>
+            <w:tcW w:w="7538" w:type="dxa"/>
+          </w:tcPr>
+          <w:p>
+            <w:pPr>
+              <w:rPr>
+                <w:rFonts w:ascii="Times New Roman" w:hAnsi="Times New Roman" w:cs="Times New Roman"/>
+                <w:lang w:val="en-US"/>
+              </w:rPr>
+            </w:pPr>
           </w:p>
         </w:tc>
       </w:tr>
@@ -7413,6 +7943,7 @@
   <w:style w:type="character" w:default="1" w:styleId="a0">
     <w:name w:val="Default Paragraph Font"/>
     <w:uiPriority w:val="1"/>
+    <w:semiHidden/>
     <w:unhideWhenUsed/>
   </w:style>
   <w:style w:type="table" w:default="1" w:styleId="a1">

</xml_diff>